<commit_message>
added page with info about company
</commit_message>
<xml_diff>
--- a/Project Documentation/Entity.docx
+++ b/Project Documentation/Entity.docx
@@ -53,7 +53,40 @@
           <w:lang w:eastAsia="uk-UA"/>
           <w14:ligatures w14:val="none"/>
         </w:rPr>
-        <w:t>Товар: включає назву, опис, біржову ціну.</w:t>
+        <w:t>Товар: включає назву, опис, біржову ціну</w:t>
+      </w:r>
+      <w:r>
+        <w:rPr>
+          <w:rFonts w:ascii="Times New Roman" w:eastAsia="Times New Roman" w:hAnsi="Times New Roman" w:cs="Times New Roman"/>
+          <w:kern w:val="0"/>
+          <w:sz w:val="28"/>
+          <w:szCs w:val="28"/>
+          <w:lang w:val="ru-RU" w:eastAsia="uk-UA"/>
+          <w14:ligatures w14:val="none"/>
+        </w:rPr>
+        <w:t xml:space="preserve">, </w:t>
+      </w:r>
+      <w:r>
+        <w:rPr>
+          <w:rFonts w:ascii="Times New Roman" w:eastAsia="Times New Roman" w:hAnsi="Times New Roman" w:cs="Times New Roman"/>
+          <w:kern w:val="0"/>
+          <w:sz w:val="28"/>
+          <w:szCs w:val="28"/>
+          <w:lang w:eastAsia="uk-UA"/>
+          <w14:ligatures w14:val="none"/>
+        </w:rPr>
+        <w:t>сплав металу</w:t>
+      </w:r>
+      <w:r>
+        <w:rPr>
+          <w:rFonts w:ascii="Times New Roman" w:eastAsia="Times New Roman" w:hAnsi="Times New Roman" w:cs="Times New Roman"/>
+          <w:kern w:val="0"/>
+          <w:sz w:val="28"/>
+          <w:szCs w:val="28"/>
+          <w:lang w:eastAsia="uk-UA"/>
+          <w14:ligatures w14:val="none"/>
+        </w:rPr>
+        <w:t>.</w:t>
       </w:r>
     </w:p>
     <w:p>
@@ -81,18 +114,7 @@
           <w:lang w:eastAsia="uk-UA"/>
           <w14:ligatures w14:val="none"/>
         </w:rPr>
-        <w:t>Користувач: включає</w:t>
-      </w:r>
-      <w:r>
-        <w:rPr>
-          <w:rFonts w:ascii="Times New Roman" w:eastAsia="Times New Roman" w:hAnsi="Times New Roman" w:cs="Times New Roman"/>
-          <w:kern w:val="0"/>
-          <w:sz w:val="28"/>
-          <w:szCs w:val="28"/>
-          <w:lang w:eastAsia="uk-UA"/>
-          <w14:ligatures w14:val="none"/>
-        </w:rPr>
-        <w:t xml:space="preserve"> </w:t>
+        <w:t xml:space="preserve">Користувач: включає </w:t>
       </w:r>
       <w:r>
         <w:rPr>

</xml_diff>